<commit_message>
adding functions for saving and deleting photos added by the user
</commit_message>
<xml_diff>
--- a/time-tracking/Ashley.docx
+++ b/time-tracking/Ashley.docx
@@ -67,8 +67,42 @@
               <w:t>November 9th</w:t>
             </w:r>
           </w:p>
-          <w:p/>
-          <w:p/>
+          <w:p>
+            <w:r>
+              <w:t>AS A GROUP: Initial project planning, filled out group project worksheet, discussed time frames and set goals. Assigned issues starting with priority issues. Merged branch time-tracking to master that includes this time-tracking document.</w:t>
+            </w:r>
+            <w:r>
+              <w:t xml:space="preserve"> Checked in via slack.</w:t>
+            </w:r>
+          </w:p>
+          <w:p>
+            <w:r>
+              <w:t>INDIVIDUAL: installed program locally</w:t>
+            </w:r>
+            <w:r>
+              <w:t xml:space="preserve"> and installed</w:t>
+            </w:r>
+            <w:r>
+              <w:t xml:space="preserve"> </w:t>
+            </w:r>
+            <w:r>
+              <w:t>requirements, set up</w:t>
+            </w:r>
+            <w:r>
+              <w:t xml:space="preserve"> </w:t>
+            </w:r>
+            <w:proofErr w:type="spellStart"/>
+            <w:r>
+              <w:t>venv</w:t>
+            </w:r>
+            <w:proofErr w:type="spellEnd"/>
+            <w:r>
+              <w:t xml:space="preserve">, </w:t>
+            </w:r>
+            <w:r>
+              <w:t xml:space="preserve">started working on Issue 5, user can add a photo into a note. </w:t>
+            </w:r>
+          </w:p>
           <w:p/>
         </w:tc>
       </w:tr>
@@ -96,25 +130,19 @@
                 <w:b/>
                 <w:bCs/>
               </w:rPr>
-              <w:t xml:space="preserve">November </w:t>
-            </w:r>
-            <w:r>
-              <w:rPr>
-                <w:b/>
-                <w:bCs/>
-              </w:rPr>
-              <w:t>16th</w:t>
+              <w:t>November 16th</w:t>
             </w:r>
           </w:p>
           <w:p>
-            <w:pPr>
-              <w:rPr>
-                <w:b/>
-                <w:bCs/>
-              </w:rPr>
-            </w:pPr>
+            <w:r>
+              <w:t xml:space="preserve">AS A GROUP: worked collaboratively on our data source and worked on issues related to getting the site to retrieve data for artists and venues. </w:t>
+            </w:r>
           </w:p>
-          <w:p/>
+          <w:p>
+            <w:r>
+              <w:t>INDIVIDUAL:</w:t>
+            </w:r>
+          </w:p>
           <w:p/>
         </w:tc>
       </w:tr>

</xml_diff>

<commit_message>
adding update for time-tracking:
</commit_message>
<xml_diff>
--- a/time-tracking/Ashley.docx
+++ b/time-tracking/Ashley.docx
@@ -67,7 +67,269 @@
               <w:t>November 9th</w:t>
             </w:r>
           </w:p>
+          <w:p>
+            <w:r>
+              <w:t>AS A GROUP: Initial project planning, filled out group project worksheet, discussed time frames and set goals. Assigned issues starting with priority issues. Merged branch time-tracking to master that includes this time-tracking document.</w:t>
+            </w:r>
+            <w:r>
+              <w:t xml:space="preserve"> Checked in via slack.</w:t>
+            </w:r>
+          </w:p>
+          <w:p>
+            <w:r>
+              <w:t>INDIVIDUAL: installed program locally</w:t>
+            </w:r>
+            <w:r>
+              <w:t xml:space="preserve"> and installed</w:t>
+            </w:r>
+            <w:r>
+              <w:t xml:space="preserve"> </w:t>
+            </w:r>
+            <w:r>
+              <w:t>requirements, set up</w:t>
+            </w:r>
+            <w:r>
+              <w:t xml:space="preserve"> </w:t>
+            </w:r>
+            <w:proofErr w:type="spellStart"/>
+            <w:r>
+              <w:t>venv</w:t>
+            </w:r>
+            <w:proofErr w:type="spellEnd"/>
+            <w:r>
+              <w:t xml:space="preserve">, </w:t>
+            </w:r>
+            <w:r>
+              <w:t xml:space="preserve">started working on Issue 5, user can add a photo into a note. </w:t>
+            </w:r>
+          </w:p>
           <w:p/>
+        </w:tc>
+      </w:tr>
+      <w:tr>
+        <w:tc>
+          <w:tcPr>
+            <w:tcW w:w="9350" w:type="dxa"/>
+          </w:tcPr>
+          <w:p>
+            <w:pPr>
+              <w:rPr>
+                <w:b/>
+                <w:bCs/>
+              </w:rPr>
+            </w:pPr>
+            <w:r>
+              <w:rPr>
+                <w:b/>
+                <w:bCs/>
+              </w:rPr>
+              <w:t xml:space="preserve">Week beginning Monday </w:t>
+            </w:r>
+            <w:r>
+              <w:rPr>
+                <w:b/>
+                <w:bCs/>
+              </w:rPr>
+              <w:t>November 16th</w:t>
+            </w:r>
+          </w:p>
+          <w:p>
+            <w:r>
+              <w:t xml:space="preserve">AS A GROUP: worked collaboratively on our data source and worked on issues related to getting the site to retrieve data for artists and venues. </w:t>
+            </w:r>
+          </w:p>
+          <w:p>
+            <w:r>
+              <w:t>INDIVIDUAL:</w:t>
+            </w:r>
+            <w:r>
+              <w:t xml:space="preserve"> Worked on Issue 5. API data work was merged into master in Git. I merged the code locally and into my branch. Began testing Issue 5 code with real data. </w:t>
+            </w:r>
+          </w:p>
+          <w:p/>
+        </w:tc>
+      </w:tr>
+      <w:tr>
+        <w:tc>
+          <w:tcPr>
+            <w:tcW w:w="9350" w:type="dxa"/>
+          </w:tcPr>
+          <w:p>
+            <w:pPr>
+              <w:rPr>
+                <w:b/>
+                <w:bCs/>
+              </w:rPr>
+            </w:pPr>
+            <w:r>
+              <w:rPr>
+                <w:b/>
+                <w:bCs/>
+              </w:rPr>
+              <w:t xml:space="preserve">Week beginning Monday </w:t>
+            </w:r>
+            <w:r>
+              <w:rPr>
+                <w:b/>
+                <w:bCs/>
+              </w:rPr>
+              <w:t>November 23rd</w:t>
+            </w:r>
+          </w:p>
+          <w:p>
+            <w:r>
+              <w:t>AS A GROUP:</w:t>
+            </w:r>
+            <w:r>
+              <w:t xml:space="preserve"> </w:t>
+            </w:r>
+            <w:r>
+              <w:t xml:space="preserve">personal </w:t>
+            </w:r>
+            <w:r>
+              <w:t xml:space="preserve">Issue regarding real data </w:t>
+            </w:r>
+            <w:r>
+              <w:t xml:space="preserve">from API </w:t>
+            </w:r>
+            <w:r>
+              <w:t>not populating in the site</w:t>
+            </w:r>
+            <w:r>
+              <w:t xml:space="preserve"> on my system</w:t>
+            </w:r>
+            <w:r>
+              <w:t>, resolved.</w:t>
+            </w:r>
+            <w:r>
+              <w:t xml:space="preserve"> </w:t>
+            </w:r>
+            <w:r>
+              <w:t xml:space="preserve">In class, we </w:t>
+            </w:r>
+            <w:r>
+              <w:t xml:space="preserve">collectively reviewed </w:t>
+            </w:r>
+            <w:r>
+              <w:t xml:space="preserve">a </w:t>
+            </w:r>
+            <w:r>
+              <w:t>pull request for “add goodbye message for w</w:t>
+            </w:r>
+            <w:r>
+              <w:t>h</w:t>
+            </w:r>
+            <w:r>
+              <w:t>en user logs out”</w:t>
+            </w:r>
+          </w:p>
+          <w:p>
+            <w:r>
+              <w:t xml:space="preserve">INDIVIDUAL: </w:t>
+            </w:r>
+            <w:r>
+              <w:t xml:space="preserve">assigned </w:t>
+            </w:r>
+            <w:proofErr w:type="gramStart"/>
+            <w:r>
+              <w:t>myself</w:t>
+            </w:r>
+            <w:proofErr w:type="gramEnd"/>
+            <w:r>
+              <w:t xml:space="preserve"> another issue “a page with shows that have the most notes or are considered the </w:t>
+            </w:r>
+            <w:r>
+              <w:rPr>
+                <w:i/>
+                <w:iCs/>
+              </w:rPr>
+              <w:t>best</w:t>
+            </w:r>
+            <w:r>
+              <w:t>”</w:t>
+            </w:r>
+          </w:p>
+        </w:tc>
+      </w:tr>
+      <w:tr>
+        <w:tc>
+          <w:tcPr>
+            <w:tcW w:w="9350" w:type="dxa"/>
+          </w:tcPr>
+          <w:p>
+            <w:pPr>
+              <w:rPr>
+                <w:b/>
+                <w:bCs/>
+              </w:rPr>
+            </w:pPr>
+            <w:r>
+              <w:rPr>
+                <w:b/>
+                <w:bCs/>
+              </w:rPr>
+              <w:t xml:space="preserve">Week beginning Monday </w:t>
+            </w:r>
+            <w:r>
+              <w:rPr>
+                <w:b/>
+                <w:bCs/>
+              </w:rPr>
+              <w:t>November 30th</w:t>
+            </w:r>
+          </w:p>
+          <w:p>
+            <w:r>
+              <w:t xml:space="preserve">AS A GROUP: reviewed status of project to verify the group is on track. Reassigned issues due to time constraints, reviewed pull requests as a group in class. scheduled time for deployment. Made plans for user testing. </w:t>
+            </w:r>
+          </w:p>
+          <w:p>
+            <w:r>
+              <w:t>INDIVIDUAL: Wrote tests for issue 5 “user can upload a photo”, started issue 14 “page that shows the best shows”</w:t>
+            </w:r>
+          </w:p>
+        </w:tc>
+      </w:tr>
+      <w:tr>
+        <w:tc>
+          <w:tcPr>
+            <w:tcW w:w="9350" w:type="dxa"/>
+          </w:tcPr>
+          <w:p>
+            <w:pPr>
+              <w:rPr>
+                <w:b/>
+                <w:bCs/>
+              </w:rPr>
+            </w:pPr>
+            <w:r>
+              <w:rPr>
+                <w:b/>
+                <w:bCs/>
+              </w:rPr>
+              <w:t xml:space="preserve">Week beginning Monday </w:t>
+            </w:r>
+            <w:r>
+              <w:rPr>
+                <w:b/>
+                <w:bCs/>
+              </w:rPr>
+              <w:t>December 7th</w:t>
+            </w:r>
+          </w:p>
+          <w:p>
+            <w:r>
+              <w:t>AS A GROUP: re assessed our deployed site to ensure all data is populating</w:t>
+            </w:r>
+          </w:p>
+          <w:p>
+            <w:r>
+              <w:t>INDIVIDUAL: finished Issue 5 “user can upload a photo” created pull request, issue was approved and merged into master. Finished Issue 14 ”Page that displays the best shows” created a pull request</w:t>
+            </w:r>
+            <w:r>
+              <w:t>.</w:t>
+            </w:r>
+          </w:p>
           <w:p/>
           <w:p/>
         </w:tc>
@@ -89,148 +351,7 @@
                 <w:b/>
                 <w:bCs/>
               </w:rPr>
-              <w:t xml:space="preserve">Week beginning Monday </w:t>
-            </w:r>
-            <w:r>
-              <w:rPr>
-                <w:b/>
-                <w:bCs/>
-              </w:rPr>
-              <w:t xml:space="preserve">November </w:t>
-            </w:r>
-            <w:r>
-              <w:rPr>
-                <w:b/>
-                <w:bCs/>
-              </w:rPr>
-              <w:t>16th</w:t>
-            </w:r>
-          </w:p>
-          <w:p>
-            <w:pPr>
-              <w:rPr>
-                <w:b/>
-                <w:bCs/>
-              </w:rPr>
-            </w:pPr>
-          </w:p>
-          <w:p/>
-          <w:p/>
-        </w:tc>
-      </w:tr>
-      <w:tr>
-        <w:tc>
-          <w:tcPr>
-            <w:tcW w:w="9350" w:type="dxa"/>
-          </w:tcPr>
-          <w:p>
-            <w:pPr>
-              <w:rPr>
-                <w:b/>
-                <w:bCs/>
-              </w:rPr>
-            </w:pPr>
-            <w:r>
-              <w:rPr>
-                <w:b/>
-                <w:bCs/>
-              </w:rPr>
-              <w:t xml:space="preserve">Week beginning Monday </w:t>
-            </w:r>
-            <w:r>
-              <w:rPr>
-                <w:b/>
-                <w:bCs/>
-              </w:rPr>
-              <w:t>November 23rd</w:t>
-            </w:r>
-          </w:p>
-          <w:p/>
-          <w:p/>
-          <w:p/>
-        </w:tc>
-      </w:tr>
-      <w:tr>
-        <w:tc>
-          <w:tcPr>
-            <w:tcW w:w="9350" w:type="dxa"/>
-          </w:tcPr>
-          <w:p>
-            <w:pPr>
-              <w:rPr>
-                <w:b/>
-                <w:bCs/>
-              </w:rPr>
-            </w:pPr>
-            <w:r>
-              <w:rPr>
-                <w:b/>
-                <w:bCs/>
-              </w:rPr>
-              <w:t xml:space="preserve">Week beginning Monday </w:t>
-            </w:r>
-            <w:r>
-              <w:rPr>
-                <w:b/>
-                <w:bCs/>
-              </w:rPr>
-              <w:t>November 30th</w:t>
-            </w:r>
-          </w:p>
-          <w:p/>
-          <w:p/>
-          <w:p/>
-        </w:tc>
-      </w:tr>
-      <w:tr>
-        <w:tc>
-          <w:tcPr>
-            <w:tcW w:w="9350" w:type="dxa"/>
-          </w:tcPr>
-          <w:p>
-            <w:pPr>
-              <w:rPr>
-                <w:b/>
-                <w:bCs/>
-              </w:rPr>
-            </w:pPr>
-            <w:r>
-              <w:rPr>
-                <w:b/>
-                <w:bCs/>
-              </w:rPr>
-              <w:t xml:space="preserve">Week beginning Monday </w:t>
-            </w:r>
-            <w:r>
-              <w:rPr>
-                <w:b/>
-                <w:bCs/>
-              </w:rPr>
-              <w:t>December 7th</w:t>
-            </w:r>
-          </w:p>
-          <w:p/>
-          <w:p/>
-          <w:p/>
-        </w:tc>
-      </w:tr>
-      <w:tr>
-        <w:tc>
-          <w:tcPr>
-            <w:tcW w:w="9350" w:type="dxa"/>
-          </w:tcPr>
-          <w:p>
-            <w:pPr>
-              <w:rPr>
-                <w:b/>
-                <w:bCs/>
-              </w:rPr>
-            </w:pPr>
-            <w:r>
-              <w:rPr>
-                <w:b/>
-                <w:bCs/>
-              </w:rPr>
+              <w:lastRenderedPageBreak/>
               <w:t xml:space="preserve">Week beginning Monday </w:t>
             </w:r>
             <w:r>

</xml_diff>